<commit_message>
Use cases has been completed
</commit_message>
<xml_diff>
--- a/RAD/Scenarios-Use Cases Metin Berk Karataş.docx
+++ b/RAD/Scenarios-Use Cases Metin Berk Karataş.docx
@@ -910,25 +910,7 @@
         <w:rPr>
           <w:rFonts w:ascii="Times new roman" w:hAnsi="Times new roman"/>
         </w:rPr>
-        <w:t>Use Cases 1</w:t>
-      </w:r>
-      <w:r>
-        <w:rPr>
-          <w:rFonts w:ascii="Times new roman" w:hAnsi="Times new roman"/>
-        </w:rPr>
-        <w:t xml:space="preserve"> : </w:t>
-      </w:r>
-      <w:r>
-        <w:rPr>
-          <w:rFonts w:ascii="Times new roman" w:hAnsi="Times new roman"/>
-        </w:rPr>
-        <w:t>Filter Product</w:t>
-      </w:r>
-      <w:r>
-        <w:rPr>
-          <w:rFonts w:ascii="Times new roman" w:hAnsi="Times new roman"/>
-        </w:rPr>
-        <w:t xml:space="preserve"> </w:t>
+        <w:t xml:space="preserve">Use Cases 1 : Filter Product </w:t>
       </w:r>
     </w:p>
     <w:p>
@@ -964,31 +946,19 @@
         <w:rPr>
           <w:rFonts w:ascii="Times new roman" w:hAnsi="Times new roman"/>
         </w:rPr>
-        <w:t xml:space="preserve">1. Customer type the name or brand of the product </w:t>
-      </w:r>
-      <w:r>
-        <w:rPr>
-          <w:rFonts w:ascii="Times new roman" w:hAnsi="Times new roman"/>
-        </w:rPr>
-        <w:t>and click search button.</w:t>
-      </w:r>
-    </w:p>
-    <w:p>
-      <w:pPr>
-        <w:pStyle w:val="Normal"/>
-        <w:rPr/>
-      </w:pPr>
-      <w:r>
-        <w:rPr>
-          <w:rFonts w:ascii="Times new roman" w:hAnsi="Times new roman"/>
-        </w:rPr>
-        <w:t xml:space="preserve">2. </w:t>
-      </w:r>
-      <w:r>
-        <w:rPr>
-          <w:rFonts w:ascii="Times new roman" w:hAnsi="Times new roman"/>
-        </w:rPr>
-        <w:t>Customer found the product and can view details without being logged in to the system.[Product not found]</w:t>
+        <w:t>1. Customer type the name or brand of the product and click search button.</w:t>
+      </w:r>
+    </w:p>
+    <w:p>
+      <w:pPr>
+        <w:pStyle w:val="Normal"/>
+        <w:rPr/>
+      </w:pPr>
+      <w:r>
+        <w:rPr>
+          <w:rFonts w:ascii="Times new roman" w:hAnsi="Times new roman"/>
+        </w:rPr>
+        <w:t>2. Customer found the product and can view details without being logged in to the system.[Product not found]</w:t>
       </w:r>
     </w:p>
     <w:p>
@@ -1051,43 +1021,21 @@
         </w:rPr>
       </w:pPr>
       <w:r>
-        <w:rPr/>
-      </w:r>
-    </w:p>
-    <w:p>
-      <w:pPr>
-        <w:pStyle w:val="Normal"/>
-        <w:rPr/>
-      </w:pPr>
-      <w:r>
-        <w:rPr>
-          <w:rFonts w:ascii="Times new roman" w:hAnsi="Times new roman"/>
-        </w:rPr>
-        <w:t xml:space="preserve">Use Cases </w:t>
-      </w:r>
-      <w:r>
-        <w:rPr>
-          <w:rFonts w:ascii="Times new roman" w:hAnsi="Times new roman"/>
-        </w:rPr>
-        <w:t>2</w:t>
-      </w:r>
-      <w:r>
-        <w:rPr>
-          <w:rFonts w:ascii="Times new roman" w:hAnsi="Times new roman"/>
-        </w:rPr>
-        <w:t xml:space="preserve"> : </w:t>
-      </w:r>
-      <w:r>
-        <w:rPr>
-          <w:rFonts w:ascii="Times new roman" w:hAnsi="Times new roman"/>
-        </w:rPr>
-        <w:t xml:space="preserve">Cart </w:t>
-      </w:r>
-      <w:r>
-        <w:rPr>
-          <w:rFonts w:ascii="Times new roman" w:hAnsi="Times new roman"/>
-        </w:rPr>
-        <w:t>Operations</w:t>
+        <w:rPr>
+          <w:rFonts w:ascii="Times new roman" w:hAnsi="Times new roman"/>
+        </w:rPr>
+      </w:r>
+    </w:p>
+    <w:p>
+      <w:pPr>
+        <w:pStyle w:val="Normal"/>
+        <w:rPr/>
+      </w:pPr>
+      <w:r>
+        <w:rPr>
+          <w:rFonts w:ascii="Times new roman" w:hAnsi="Times new roman"/>
+        </w:rPr>
+        <w:t>Use Cases 2 : Cart Operations</w:t>
       </w:r>
     </w:p>
     <w:p>
@@ -1135,19 +1083,7 @@
         <w:rPr>
           <w:rFonts w:ascii="Times new roman" w:hAnsi="Times new roman"/>
         </w:rPr>
-        <w:t xml:space="preserve">2. Customer can monitor all the products in his/her cart can change quantity of any of them[Product out in stock]. </w:t>
-      </w:r>
-      <w:r>
-        <w:rPr>
-          <w:rFonts w:ascii="Times new roman" w:hAnsi="Times new roman"/>
-        </w:rPr>
-        <w:t>Customer will also be able to remove any of these items from cart. Customer will also  able to go directly detailed description of the product.</w:t>
-      </w:r>
-      <w:r>
-        <w:rPr>
-          <w:rFonts w:ascii="Times new roman" w:hAnsi="Times new roman"/>
-        </w:rPr>
-        <w:t xml:space="preserve"> [No items in cart]</w:t>
+        <w:t>2. Customer can monitor all the products in his/her cart can change quantity of any of them[Product out in stock]. Customer will also be able to remove any of these items from cart. Customer will also  able to go directly detailed description of the product. [No items in cart]</w:t>
       </w:r>
     </w:p>
     <w:p>
@@ -1175,13 +1111,7 @@
         <w:rPr>
           <w:rFonts w:ascii="Times new roman" w:hAnsi="Times new roman"/>
         </w:rPr>
-        <w:t>C</w:t>
-      </w:r>
-      <w:r>
-        <w:rPr>
-          <w:rFonts w:ascii="Times new roman" w:hAnsi="Times new roman"/>
-        </w:rPr>
-        <w:t>ustomer logged in to the system.</w:t>
+        <w:t>Customer logged in to the system.</w:t>
       </w:r>
     </w:p>
     <w:p>
@@ -1225,13 +1155,7 @@
         <w:rPr>
           <w:rFonts w:ascii="Times new roman" w:hAnsi="Times new roman"/>
         </w:rPr>
-        <w:t xml:space="preserve">Customer </w:t>
-      </w:r>
-      <w:r>
-        <w:rPr>
-          <w:rFonts w:ascii="Times new roman" w:hAnsi="Times new roman"/>
-        </w:rPr>
-        <w:t>able to remove any item in cart.</w:t>
+        <w:t>Customer able to remove any item in cart.</w:t>
       </w:r>
     </w:p>
     <w:p>
@@ -1247,13 +1171,7 @@
         <w:rPr>
           <w:rFonts w:ascii="Times new roman" w:hAnsi="Times new roman"/>
         </w:rPr>
-        <w:t>C</w:t>
-      </w:r>
-      <w:r>
-        <w:rPr>
-          <w:rFonts w:ascii="Times new roman" w:hAnsi="Times new roman"/>
-        </w:rPr>
-        <w:t>ustomer able to add more quantity to any of product.</w:t>
+        <w:t>Customer able to add more quantity to any of product.</w:t>
       </w:r>
     </w:p>
     <w:p>
@@ -1289,66 +1207,32 @@
         <w:rPr>
           <w:rFonts w:ascii="Times new roman" w:hAnsi="Times new roman"/>
         </w:rPr>
-        <w:t xml:space="preserve">[Product out in stock]:If there is no </w:t>
-      </w:r>
-      <w:r>
-        <w:rPr>
-          <w:rFonts w:ascii="Times new roman" w:hAnsi="Times new roman"/>
-        </w:rPr>
-        <w:t xml:space="preserve">more </w:t>
-      </w:r>
-      <w:r>
-        <w:rPr>
-          <w:rFonts w:ascii="Times new roman" w:hAnsi="Times new roman"/>
-        </w:rPr>
-        <w:t xml:space="preserve">product in stocks </w:t>
-      </w:r>
-      <w:r>
-        <w:rPr>
-          <w:rFonts w:ascii="Times new roman" w:hAnsi="Times new roman"/>
-        </w:rPr>
-        <w:t>to add the quantity of a product an error will appear to user.</w:t>
-      </w:r>
-    </w:p>
-    <w:p>
-      <w:pPr>
-        <w:pStyle w:val="Normal"/>
-        <w:rPr>
-          <w:rFonts w:ascii="Times new roman" w:hAnsi="Times new roman"/>
-        </w:rPr>
-      </w:pPr>
-      <w:r>
-        <w:rPr/>
-      </w:r>
-    </w:p>
-    <w:p>
-      <w:pPr>
-        <w:pStyle w:val="Normal"/>
-        <w:rPr/>
-      </w:pPr>
-      <w:r>
-        <w:rPr>
-          <w:rFonts w:ascii="Times new roman" w:hAnsi="Times new roman"/>
-        </w:rPr>
-        <w:t xml:space="preserve">Use Cases </w:t>
-      </w:r>
-      <w:r>
-        <w:rPr>
-          <w:rFonts w:ascii="Times new roman" w:hAnsi="Times new roman"/>
-        </w:rPr>
-        <w:t xml:space="preserve">3 </w:t>
-      </w:r>
-      <w:r>
-        <w:rPr>
-          <w:rFonts w:ascii="Times new roman" w:hAnsi="Times new roman"/>
-        </w:rPr>
-        <w:t xml:space="preserve">: </w:t>
-      </w:r>
-      <w:r>
-        <w:rPr>
-          <w:rFonts w:ascii="Times new roman" w:hAnsi="Times new roman"/>
-        </w:rPr>
-        <w:t>Add a Product To Cart</w:t>
+        <w:t>[Product out in stock]:If there is no more product in stocks to add the quantity of a product an error will appear to user.</w:t>
+      </w:r>
+    </w:p>
+    <w:p>
+      <w:pPr>
+        <w:pStyle w:val="Normal"/>
+        <w:rPr>
+          <w:rFonts w:ascii="Times new roman" w:hAnsi="Times new roman"/>
+        </w:rPr>
+      </w:pPr>
+      <w:r>
+        <w:rPr>
+          <w:rFonts w:ascii="Times new roman" w:hAnsi="Times new roman"/>
+        </w:rPr>
+      </w:r>
+    </w:p>
+    <w:p>
+      <w:pPr>
+        <w:pStyle w:val="Normal"/>
+        <w:rPr/>
+      </w:pPr>
+      <w:r>
+        <w:rPr>
+          <w:rFonts w:ascii="Times new roman" w:hAnsi="Times new roman"/>
+        </w:rPr>
+        <w:t>Use Cases 3 : Add a Product To Cart</w:t>
       </w:r>
     </w:p>
     <w:p>
@@ -1384,73 +1268,31 @@
         <w:rPr>
           <w:rFonts w:ascii="Times new roman" w:hAnsi="Times new roman"/>
         </w:rPr>
-        <w:t>1</w:t>
-      </w:r>
-      <w:r>
-        <w:rPr>
-          <w:rFonts w:ascii="Times new roman" w:hAnsi="Times new roman"/>
-        </w:rPr>
-        <w:t>a</w:t>
-      </w:r>
-      <w:r>
-        <w:rPr>
-          <w:rFonts w:ascii="Times new roman" w:hAnsi="Times new roman"/>
-        </w:rPr>
-        <w:t xml:space="preserve">. </w:t>
-      </w:r>
-      <w:r>
-        <w:rPr>
-          <w:rFonts w:ascii="Times new roman" w:hAnsi="Times new roman"/>
-        </w:rPr>
-        <w:t>Customer able to add any product to cart from any search result or any of the categories or from homepage. For all them he/she just click on add cart button.[Product out in stock]</w:t>
-      </w:r>
-    </w:p>
-    <w:p>
-      <w:pPr>
-        <w:pStyle w:val="Normal"/>
-        <w:rPr/>
-      </w:pPr>
-      <w:r>
-        <w:rPr>
-          <w:rFonts w:ascii="Times new roman" w:hAnsi="Times new roman"/>
-        </w:rPr>
-        <w:t>1</w:t>
-      </w:r>
-      <w:r>
-        <w:rPr>
-          <w:rFonts w:ascii="Times new roman" w:hAnsi="Times new roman"/>
-        </w:rPr>
-        <w:t>b</w:t>
-      </w:r>
-      <w:r>
-        <w:rPr>
-          <w:rFonts w:ascii="Times new roman" w:hAnsi="Times new roman"/>
-        </w:rPr>
-        <w:t xml:space="preserve">. </w:t>
-      </w:r>
-      <w:r>
-        <w:rPr>
-          <w:rFonts w:ascii="Times new roman" w:hAnsi="Times new roman"/>
-        </w:rPr>
-        <w:t>Customer able to add any product to cart from product’s detailed view by clicking add cart button.[Product out in stock]</w:t>
-      </w:r>
-    </w:p>
-    <w:p>
-      <w:pPr>
-        <w:pStyle w:val="Normal"/>
-        <w:rPr/>
-      </w:pPr>
-      <w:r>
-        <w:rPr>
-          <w:rFonts w:ascii="Times new roman" w:hAnsi="Times new roman"/>
-        </w:rPr>
-        <w:t>2.</w:t>
-      </w:r>
-      <w:r>
-        <w:rPr>
-          <w:rFonts w:ascii="Times new roman" w:hAnsi="Times new roman"/>
-        </w:rPr>
-        <w:t>Customer will see increase on cart symbol.</w:t>
+        <w:t>1a. Customer able to add any product to cart from any search result or any of the categories or from homepage. For all them he/she just click on add cart button.[Product out in stock]</w:t>
+      </w:r>
+    </w:p>
+    <w:p>
+      <w:pPr>
+        <w:pStyle w:val="Normal"/>
+        <w:rPr/>
+      </w:pPr>
+      <w:r>
+        <w:rPr>
+          <w:rFonts w:ascii="Times new roman" w:hAnsi="Times new roman"/>
+        </w:rPr>
+        <w:t>1b. Customer able to add any product to cart from product’s detailed view by clicking add cart button.[Product out in stock]</w:t>
+      </w:r>
+    </w:p>
+    <w:p>
+      <w:pPr>
+        <w:pStyle w:val="Normal"/>
+        <w:rPr/>
+      </w:pPr>
+      <w:r>
+        <w:rPr>
+          <w:rFonts w:ascii="Times new roman" w:hAnsi="Times new roman"/>
+        </w:rPr>
+        <w:t>2.Customer will see increase on cart symbol.</w:t>
       </w:r>
     </w:p>
     <w:p>
@@ -1478,13 +1320,7 @@
         <w:rPr>
           <w:rFonts w:ascii="Times new roman" w:hAnsi="Times new roman"/>
         </w:rPr>
-        <w:t>C</w:t>
-      </w:r>
-      <w:r>
-        <w:rPr>
-          <w:rFonts w:ascii="Times new roman" w:hAnsi="Times new roman"/>
-        </w:rPr>
-        <w:t>ustomer logged in to the system.</w:t>
+        <w:t>Customer logged in to the system.</w:t>
       </w:r>
     </w:p>
     <w:p>
@@ -1547,38 +1383,21 @@
         </w:rPr>
       </w:pPr>
       <w:r>
-        <w:rPr/>
-      </w:r>
-    </w:p>
-    <w:p>
-      <w:pPr>
-        <w:pStyle w:val="Normal"/>
-        <w:rPr/>
-      </w:pPr>
-      <w:bookmarkStart w:id="1" w:name="__DdeLink__85_1904481101"/>
-      <w:r>
-        <w:rPr>
-          <w:rFonts w:ascii="Times new roman" w:hAnsi="Times new roman"/>
-        </w:rPr>
-        <w:t xml:space="preserve">Use Cases </w:t>
-      </w:r>
-      <w:r>
-        <w:rPr>
-          <w:rFonts w:ascii="Times new roman" w:hAnsi="Times new roman"/>
-        </w:rPr>
-        <w:t>4</w:t>
-      </w:r>
-      <w:r>
-        <w:rPr>
-          <w:rFonts w:ascii="Times new roman" w:hAnsi="Times new roman"/>
-        </w:rPr>
-        <w:t xml:space="preserve"> : </w:t>
-      </w:r>
-      <w:r>
-        <w:rPr>
-          <w:rFonts w:ascii="Times new roman" w:hAnsi="Times new roman"/>
-        </w:rPr>
-        <w:t>Order Checkout</w:t>
+        <w:rPr>
+          <w:rFonts w:ascii="Times new roman" w:hAnsi="Times new roman"/>
+        </w:rPr>
+      </w:r>
+    </w:p>
+    <w:p>
+      <w:pPr>
+        <w:pStyle w:val="Normal"/>
+        <w:rPr/>
+      </w:pPr>
+      <w:r>
+        <w:rPr>
+          <w:rFonts w:ascii="Times new roman" w:hAnsi="Times new roman"/>
+        </w:rPr>
+        <w:t>Use Cases 4 : Order Checkout</w:t>
       </w:r>
     </w:p>
     <w:p>
@@ -1614,19 +1433,7 @@
         <w:rPr>
           <w:rFonts w:ascii="Times new roman" w:hAnsi="Times new roman"/>
         </w:rPr>
-        <w:t>1</w:t>
-      </w:r>
-      <w:r>
-        <w:rPr>
-          <w:rFonts w:ascii="Times new roman" w:hAnsi="Times new roman"/>
-        </w:rPr>
-        <w:t>.</w:t>
-      </w:r>
-      <w:r>
-        <w:rPr>
-          <w:rFonts w:ascii="Times new roman" w:hAnsi="Times new roman"/>
-        </w:rPr>
-        <w:t xml:space="preserve"> Customer will click on checkout button.</w:t>
+        <w:t>1. Customer will click on checkout button.</w:t>
       </w:r>
     </w:p>
     <w:p>
@@ -1678,13 +1485,7 @@
         <w:rPr>
           <w:rFonts w:ascii="Times new roman" w:hAnsi="Times new roman"/>
         </w:rPr>
-        <w:t>C</w:t>
-      </w:r>
-      <w:r>
-        <w:rPr>
-          <w:rFonts w:ascii="Times new roman" w:hAnsi="Times new roman"/>
-        </w:rPr>
-        <w:t>ustomer logged in to the system.</w:t>
+        <w:t>Customer logged in to the system.</w:t>
       </w:r>
     </w:p>
     <w:p>
@@ -1776,8 +1577,8 @@
         <w:pStyle w:val="Normal"/>
         <w:rPr/>
       </w:pPr>
-      <w:bookmarkStart w:id="2" w:name="__DdeLink__85_1904481101"/>
-      <w:bookmarkEnd w:id="2"/>
+      <w:bookmarkStart w:id="1" w:name="__DdeLink__85_1904481101"/>
+      <w:bookmarkEnd w:id="1"/>
       <w:r>
         <w:rPr>
           <w:rFonts w:ascii="Times new roman" w:hAnsi="Times new roman"/>
@@ -1793,43 +1594,21 @@
         </w:rPr>
       </w:pPr>
       <w:r>
-        <w:rPr/>
-      </w:r>
-    </w:p>
-    <w:p>
-      <w:pPr>
-        <w:pStyle w:val="Normal"/>
-        <w:rPr/>
-      </w:pPr>
-      <w:r>
-        <w:rPr>
-          <w:rFonts w:ascii="Times new roman" w:hAnsi="Times new roman"/>
-        </w:rPr>
-        <w:t xml:space="preserve">Use Cases </w:t>
-      </w:r>
-      <w:r>
-        <w:rPr>
-          <w:rFonts w:ascii="Times new roman" w:hAnsi="Times new roman"/>
-        </w:rPr>
-        <w:t>5</w:t>
-      </w:r>
-      <w:r>
-        <w:rPr>
-          <w:rFonts w:ascii="Times new roman" w:hAnsi="Times new roman"/>
-        </w:rPr>
-        <w:t xml:space="preserve"> :</w:t>
-      </w:r>
-      <w:r>
-        <w:rPr>
-          <w:rFonts w:ascii="Times new roman" w:hAnsi="Times new roman"/>
-        </w:rPr>
-        <w:t xml:space="preserve"> </w:t>
-      </w:r>
-      <w:r>
-        <w:rPr>
-          <w:rFonts w:ascii="Times new roman" w:hAnsi="Times new roman"/>
-        </w:rPr>
-        <w:t>Order Status Check</w:t>
+        <w:rPr>
+          <w:rFonts w:ascii="Times new roman" w:hAnsi="Times new roman"/>
+        </w:rPr>
+      </w:r>
+    </w:p>
+    <w:p>
+      <w:pPr>
+        <w:pStyle w:val="Normal"/>
+        <w:rPr/>
+      </w:pPr>
+      <w:r>
+        <w:rPr>
+          <w:rFonts w:ascii="Times new roman" w:hAnsi="Times new roman"/>
+        </w:rPr>
+        <w:t>Use Cases 5 : Order Status Check</w:t>
       </w:r>
     </w:p>
     <w:p>
@@ -1917,13 +1696,7 @@
         <w:rPr>
           <w:rFonts w:ascii="Times new roman" w:hAnsi="Times new roman"/>
         </w:rPr>
-        <w:t>C</w:t>
-      </w:r>
-      <w:r>
-        <w:rPr>
-          <w:rFonts w:ascii="Times new roman" w:hAnsi="Times new roman"/>
-        </w:rPr>
-        <w:t>ustomer logged in to the system.</w:t>
+        <w:t>Customer logged in to the system.</w:t>
       </w:r>
     </w:p>
     <w:p>
@@ -1978,37 +1751,21 @@
         </w:rPr>
       </w:pPr>
       <w:r>
-        <w:rPr/>
-      </w:r>
-    </w:p>
-    <w:p>
-      <w:pPr>
-        <w:pStyle w:val="Normal"/>
-        <w:rPr/>
-      </w:pPr>
-      <w:r>
-        <w:rPr>
-          <w:rFonts w:ascii="Times new roman" w:hAnsi="Times new roman"/>
-        </w:rPr>
-        <w:t xml:space="preserve">Use Cases </w:t>
-      </w:r>
-      <w:r>
-        <w:rPr>
-          <w:rFonts w:ascii="Times new roman" w:hAnsi="Times new roman"/>
-        </w:rPr>
-        <w:t>6</w:t>
-      </w:r>
-      <w:r>
-        <w:rPr>
-          <w:rFonts w:ascii="Times new roman" w:hAnsi="Times new roman"/>
-        </w:rPr>
-        <w:t xml:space="preserve"> : </w:t>
-      </w:r>
-      <w:r>
-        <w:rPr>
-          <w:rFonts w:ascii="Times new roman" w:hAnsi="Times new roman"/>
-        </w:rPr>
-        <w:t>Address Operations</w:t>
+        <w:rPr>
+          <w:rFonts w:ascii="Times new roman" w:hAnsi="Times new roman"/>
+        </w:rPr>
+      </w:r>
+    </w:p>
+    <w:p>
+      <w:pPr>
+        <w:pStyle w:val="Normal"/>
+        <w:rPr/>
+      </w:pPr>
+      <w:r>
+        <w:rPr>
+          <w:rFonts w:ascii="Times new roman" w:hAnsi="Times new roman"/>
+        </w:rPr>
+        <w:t>Use Cases 6 : Address Operations</w:t>
       </w:r>
     </w:p>
     <w:p>
@@ -2044,61 +1801,49 @@
         <w:rPr>
           <w:rFonts w:ascii="Times new roman" w:hAnsi="Times new roman"/>
         </w:rPr>
-        <w:t>1</w:t>
-      </w:r>
-      <w:r>
-        <w:rPr>
-          <w:rFonts w:ascii="Times new roman" w:hAnsi="Times new roman"/>
-        </w:rPr>
-        <w:t>.</w:t>
-      </w:r>
-      <w:r>
-        <w:rPr>
-          <w:rFonts w:ascii="Times new roman" w:hAnsi="Times new roman"/>
-        </w:rPr>
-        <w:t xml:space="preserve"> </w:t>
-      </w:r>
-      <w:r>
-        <w:rPr>
-          <w:rFonts w:ascii="Times new roman" w:hAnsi="Times new roman"/>
-        </w:rPr>
-        <w:t>Customer will see list of its recorded address as list.</w:t>
-      </w:r>
-    </w:p>
-    <w:p>
-      <w:pPr>
-        <w:pStyle w:val="Normal"/>
-        <w:rPr/>
-      </w:pPr>
-      <w:r>
-        <w:rPr>
-          <w:rFonts w:ascii="Times new roman" w:hAnsi="Times new roman"/>
-        </w:rPr>
-        <w:t>2a. Customer will able to add any address by clicking “+Address” button and fills the informations that needed to be fullfilled.</w:t>
-      </w:r>
-    </w:p>
-    <w:p>
-      <w:pPr>
-        <w:pStyle w:val="Normal"/>
-        <w:rPr/>
-      </w:pPr>
-      <w:r>
-        <w:rPr>
-          <w:rFonts w:ascii="Times new roman" w:hAnsi="Times new roman"/>
-        </w:rPr>
-        <w:t>2b. Customer will able to edit any address by clicking pen symbol on the left of any of these addresses and changing the inputs that come after opening.</w:t>
-      </w:r>
-    </w:p>
-    <w:p>
-      <w:pPr>
-        <w:pStyle w:val="Normal"/>
-        <w:rPr/>
-      </w:pPr>
-      <w:r>
-        <w:rPr>
-          <w:rFonts w:ascii="Times new roman" w:hAnsi="Times new roman"/>
-        </w:rPr>
-        <w:t>2c. Customer will able to delete any address by clicking “X” symbol of any of these addresses.</w:t>
+        <w:t>1. Customer will see list of its recorded address as list.</w:t>
+      </w:r>
+    </w:p>
+    <w:p>
+      <w:pPr>
+        <w:pStyle w:val="Normal"/>
+        <w:rPr/>
+      </w:pPr>
+      <w:r>
+        <w:rPr>
+          <w:rFonts w:ascii="Times new roman" w:hAnsi="Times new roman"/>
+        </w:rPr>
+        <w:t xml:space="preserve">2a. Customer will able to add any address by clicking “+Address” button and fills the informations that needed to be </w:t>
+      </w:r>
+      <w:r>
+        <w:rPr>
+          <w:rFonts w:ascii="Times new roman" w:hAnsi="Times new roman"/>
+        </w:rPr>
+        <w:t>fulfilled.</w:t>
+      </w:r>
+    </w:p>
+    <w:p>
+      <w:pPr>
+        <w:pStyle w:val="Normal"/>
+        <w:rPr/>
+      </w:pPr>
+      <w:r>
+        <w:rPr>
+          <w:rFonts w:ascii="Times new roman" w:hAnsi="Times new roman"/>
+        </w:rPr>
+        <w:t>2b. Customer will able to edit any address by clicking pen symbol on the left of any of these addresses and changing the inputs that come after opening.[Address not added]</w:t>
+      </w:r>
+    </w:p>
+    <w:p>
+      <w:pPr>
+        <w:pStyle w:val="Normal"/>
+        <w:rPr/>
+      </w:pPr>
+      <w:r>
+        <w:rPr>
+          <w:rFonts w:ascii="Times new roman" w:hAnsi="Times new roman"/>
+        </w:rPr>
+        <w:t>2c. Customer will able to delete any address by clicking “X” symbol of any of these addresses.[Address not added]</w:t>
       </w:r>
     </w:p>
     <w:p>
@@ -2126,13 +1871,7 @@
         <w:rPr>
           <w:rFonts w:ascii="Times new roman" w:hAnsi="Times new roman"/>
         </w:rPr>
-        <w:t>C</w:t>
-      </w:r>
-      <w:r>
-        <w:rPr>
-          <w:rFonts w:ascii="Times new roman" w:hAnsi="Times new roman"/>
-        </w:rPr>
-        <w:t>ustomer logged in to the system.</w:t>
+        <w:t>Customer logged in to the system.</w:t>
       </w:r>
     </w:p>
     <w:p>
@@ -2177,6 +1916,51 @@
           <w:rFonts w:ascii="Times new roman" w:hAnsi="Times new roman"/>
         </w:rPr>
         <w:t>Customer successfully added or successfully edited or successfully deleted.</w:t>
+      </w:r>
+    </w:p>
+    <w:p>
+      <w:pPr>
+        <w:pStyle w:val="Normal"/>
+        <w:rPr/>
+      </w:pPr>
+      <w:r>
+        <w:rPr>
+          <w:rFonts w:ascii="Times new roman" w:hAnsi="Times new roman"/>
+        </w:rPr>
+        <w:t>Exceptional Cases:</w:t>
+      </w:r>
+    </w:p>
+    <w:p>
+      <w:pPr>
+        <w:pStyle w:val="Normal"/>
+        <w:rPr/>
+      </w:pPr>
+      <w:bookmarkStart w:id="2" w:name="__DdeLink__187_482405296"/>
+      <w:r>
+        <w:rPr>
+          <w:rFonts w:ascii="Times new roman" w:hAnsi="Times new roman"/>
+        </w:rPr>
+        <w:t>[Address not added]</w:t>
+      </w:r>
+      <w:bookmarkEnd w:id="2"/>
+      <w:r>
+        <w:rPr>
+          <w:rFonts w:ascii="Times new roman" w:hAnsi="Times new roman"/>
+        </w:rPr>
+        <w:t>:If customer didn’t add any address earlier, he/she will have to add a address by using address list at the current page.</w:t>
+      </w:r>
+    </w:p>
+    <w:p>
+      <w:pPr>
+        <w:pStyle w:val="Normal"/>
+        <w:rPr>
+          <w:rFonts w:ascii="Times new roman" w:hAnsi="Times new roman"/>
+        </w:rPr>
+      </w:pPr>
+      <w:r>
+        <w:rPr>
+          <w:rFonts w:ascii="Times new roman" w:hAnsi="Times new roman"/>
+        </w:rPr>
       </w:r>
     </w:p>
     <w:sectPr>
@@ -3405,6 +3189,447 @@
     <w:qFormat/>
     <w:rPr/>
   </w:style>
+  <w:style w:type="character" w:styleId="ListLabel1">
+    <w:name w:val="ListLabel 1"/>
+    <w:qFormat/>
+    <w:rPr>
+      <w:rFonts w:cs="OpenSymbol"/>
+    </w:rPr>
+  </w:style>
+  <w:style w:type="character" w:styleId="ListLabel2">
+    <w:name w:val="ListLabel 2"/>
+    <w:qFormat/>
+    <w:rPr>
+      <w:rFonts w:cs="OpenSymbol"/>
+    </w:rPr>
+  </w:style>
+  <w:style w:type="character" w:styleId="ListLabel3">
+    <w:name w:val="ListLabel 3"/>
+    <w:qFormat/>
+    <w:rPr>
+      <w:rFonts w:cs="OpenSymbol"/>
+    </w:rPr>
+  </w:style>
+  <w:style w:type="character" w:styleId="ListLabel4">
+    <w:name w:val="ListLabel 4"/>
+    <w:qFormat/>
+    <w:rPr>
+      <w:rFonts w:cs="OpenSymbol"/>
+    </w:rPr>
+  </w:style>
+  <w:style w:type="character" w:styleId="ListLabel5">
+    <w:name w:val="ListLabel 5"/>
+    <w:qFormat/>
+    <w:rPr>
+      <w:rFonts w:cs="OpenSymbol"/>
+    </w:rPr>
+  </w:style>
+  <w:style w:type="character" w:styleId="ListLabel6">
+    <w:name w:val="ListLabel 6"/>
+    <w:qFormat/>
+    <w:rPr>
+      <w:rFonts w:cs="OpenSymbol"/>
+    </w:rPr>
+  </w:style>
+  <w:style w:type="character" w:styleId="ListLabel7">
+    <w:name w:val="ListLabel 7"/>
+    <w:qFormat/>
+    <w:rPr>
+      <w:rFonts w:cs="OpenSymbol"/>
+    </w:rPr>
+  </w:style>
+  <w:style w:type="character" w:styleId="ListLabel8">
+    <w:name w:val="ListLabel 8"/>
+    <w:qFormat/>
+    <w:rPr>
+      <w:rFonts w:cs="OpenSymbol"/>
+    </w:rPr>
+  </w:style>
+  <w:style w:type="character" w:styleId="ListLabel9">
+    <w:name w:val="ListLabel 9"/>
+    <w:qFormat/>
+    <w:rPr>
+      <w:rFonts w:cs="OpenSymbol"/>
+    </w:rPr>
+  </w:style>
+  <w:style w:type="character" w:styleId="ListLabel10">
+    <w:name w:val="ListLabel 10"/>
+    <w:qFormat/>
+    <w:rPr>
+      <w:rFonts w:cs="OpenSymbol"/>
+    </w:rPr>
+  </w:style>
+  <w:style w:type="character" w:styleId="ListLabel11">
+    <w:name w:val="ListLabel 11"/>
+    <w:qFormat/>
+    <w:rPr>
+      <w:rFonts w:cs="OpenSymbol"/>
+    </w:rPr>
+  </w:style>
+  <w:style w:type="character" w:styleId="ListLabel12">
+    <w:name w:val="ListLabel 12"/>
+    <w:qFormat/>
+    <w:rPr>
+      <w:rFonts w:cs="OpenSymbol"/>
+    </w:rPr>
+  </w:style>
+  <w:style w:type="character" w:styleId="ListLabel13">
+    <w:name w:val="ListLabel 13"/>
+    <w:qFormat/>
+    <w:rPr>
+      <w:rFonts w:cs="OpenSymbol"/>
+    </w:rPr>
+  </w:style>
+  <w:style w:type="character" w:styleId="ListLabel14">
+    <w:name w:val="ListLabel 14"/>
+    <w:qFormat/>
+    <w:rPr>
+      <w:rFonts w:cs="OpenSymbol"/>
+    </w:rPr>
+  </w:style>
+  <w:style w:type="character" w:styleId="ListLabel15">
+    <w:name w:val="ListLabel 15"/>
+    <w:qFormat/>
+    <w:rPr>
+      <w:rFonts w:cs="OpenSymbol"/>
+    </w:rPr>
+  </w:style>
+  <w:style w:type="character" w:styleId="ListLabel16">
+    <w:name w:val="ListLabel 16"/>
+    <w:qFormat/>
+    <w:rPr>
+      <w:rFonts w:cs="OpenSymbol"/>
+    </w:rPr>
+  </w:style>
+  <w:style w:type="character" w:styleId="ListLabel17">
+    <w:name w:val="ListLabel 17"/>
+    <w:qFormat/>
+    <w:rPr>
+      <w:rFonts w:cs="OpenSymbol"/>
+    </w:rPr>
+  </w:style>
+  <w:style w:type="character" w:styleId="ListLabel18">
+    <w:name w:val="ListLabel 18"/>
+    <w:qFormat/>
+    <w:rPr>
+      <w:rFonts w:cs="OpenSymbol"/>
+    </w:rPr>
+  </w:style>
+  <w:style w:type="character" w:styleId="ListLabel19">
+    <w:name w:val="ListLabel 19"/>
+    <w:qFormat/>
+    <w:rPr>
+      <w:rFonts w:cs="OpenSymbol"/>
+    </w:rPr>
+  </w:style>
+  <w:style w:type="character" w:styleId="ListLabel20">
+    <w:name w:val="ListLabel 20"/>
+    <w:qFormat/>
+    <w:rPr>
+      <w:rFonts w:cs="OpenSymbol"/>
+    </w:rPr>
+  </w:style>
+  <w:style w:type="character" w:styleId="ListLabel21">
+    <w:name w:val="ListLabel 21"/>
+    <w:qFormat/>
+    <w:rPr>
+      <w:rFonts w:cs="OpenSymbol"/>
+    </w:rPr>
+  </w:style>
+  <w:style w:type="character" w:styleId="ListLabel22">
+    <w:name w:val="ListLabel 22"/>
+    <w:qFormat/>
+    <w:rPr>
+      <w:rFonts w:cs="OpenSymbol"/>
+    </w:rPr>
+  </w:style>
+  <w:style w:type="character" w:styleId="ListLabel23">
+    <w:name w:val="ListLabel 23"/>
+    <w:qFormat/>
+    <w:rPr>
+      <w:rFonts w:cs="OpenSymbol"/>
+    </w:rPr>
+  </w:style>
+  <w:style w:type="character" w:styleId="ListLabel24">
+    <w:name w:val="ListLabel 24"/>
+    <w:qFormat/>
+    <w:rPr>
+      <w:rFonts w:cs="OpenSymbol"/>
+    </w:rPr>
+  </w:style>
+  <w:style w:type="character" w:styleId="ListLabel25">
+    <w:name w:val="ListLabel 25"/>
+    <w:qFormat/>
+    <w:rPr>
+      <w:rFonts w:cs="OpenSymbol"/>
+    </w:rPr>
+  </w:style>
+  <w:style w:type="character" w:styleId="ListLabel26">
+    <w:name w:val="ListLabel 26"/>
+    <w:qFormat/>
+    <w:rPr>
+      <w:rFonts w:cs="OpenSymbol"/>
+    </w:rPr>
+  </w:style>
+  <w:style w:type="character" w:styleId="ListLabel27">
+    <w:name w:val="ListLabel 27"/>
+    <w:qFormat/>
+    <w:rPr>
+      <w:rFonts w:cs="OpenSymbol"/>
+    </w:rPr>
+  </w:style>
+  <w:style w:type="character" w:styleId="ListLabel28">
+    <w:name w:val="ListLabel 28"/>
+    <w:qFormat/>
+    <w:rPr>
+      <w:rFonts w:cs="OpenSymbol"/>
+    </w:rPr>
+  </w:style>
+  <w:style w:type="character" w:styleId="ListLabel29">
+    <w:name w:val="ListLabel 29"/>
+    <w:qFormat/>
+    <w:rPr>
+      <w:rFonts w:cs="OpenSymbol"/>
+    </w:rPr>
+  </w:style>
+  <w:style w:type="character" w:styleId="ListLabel30">
+    <w:name w:val="ListLabel 30"/>
+    <w:qFormat/>
+    <w:rPr>
+      <w:rFonts w:cs="OpenSymbol"/>
+    </w:rPr>
+  </w:style>
+  <w:style w:type="character" w:styleId="ListLabel31">
+    <w:name w:val="ListLabel 31"/>
+    <w:qFormat/>
+    <w:rPr>
+      <w:rFonts w:cs="OpenSymbol"/>
+    </w:rPr>
+  </w:style>
+  <w:style w:type="character" w:styleId="ListLabel32">
+    <w:name w:val="ListLabel 32"/>
+    <w:qFormat/>
+    <w:rPr>
+      <w:rFonts w:cs="OpenSymbol"/>
+    </w:rPr>
+  </w:style>
+  <w:style w:type="character" w:styleId="ListLabel33">
+    <w:name w:val="ListLabel 33"/>
+    <w:qFormat/>
+    <w:rPr>
+      <w:rFonts w:cs="OpenSymbol"/>
+    </w:rPr>
+  </w:style>
+  <w:style w:type="character" w:styleId="ListLabel34">
+    <w:name w:val="ListLabel 34"/>
+    <w:qFormat/>
+    <w:rPr>
+      <w:rFonts w:cs="OpenSymbol"/>
+    </w:rPr>
+  </w:style>
+  <w:style w:type="character" w:styleId="ListLabel35">
+    <w:name w:val="ListLabel 35"/>
+    <w:qFormat/>
+    <w:rPr>
+      <w:rFonts w:cs="OpenSymbol"/>
+    </w:rPr>
+  </w:style>
+  <w:style w:type="character" w:styleId="ListLabel36">
+    <w:name w:val="ListLabel 36"/>
+    <w:qFormat/>
+    <w:rPr>
+      <w:rFonts w:cs="OpenSymbol"/>
+    </w:rPr>
+  </w:style>
+  <w:style w:type="character" w:styleId="ListLabel37">
+    <w:name w:val="ListLabel 37"/>
+    <w:qFormat/>
+    <w:rPr>
+      <w:rFonts w:cs="OpenSymbol"/>
+    </w:rPr>
+  </w:style>
+  <w:style w:type="character" w:styleId="ListLabel38">
+    <w:name w:val="ListLabel 38"/>
+    <w:qFormat/>
+    <w:rPr>
+      <w:rFonts w:cs="OpenSymbol"/>
+    </w:rPr>
+  </w:style>
+  <w:style w:type="character" w:styleId="ListLabel39">
+    <w:name w:val="ListLabel 39"/>
+    <w:qFormat/>
+    <w:rPr>
+      <w:rFonts w:cs="OpenSymbol"/>
+    </w:rPr>
+  </w:style>
+  <w:style w:type="character" w:styleId="ListLabel40">
+    <w:name w:val="ListLabel 40"/>
+    <w:qFormat/>
+    <w:rPr>
+      <w:rFonts w:cs="OpenSymbol"/>
+    </w:rPr>
+  </w:style>
+  <w:style w:type="character" w:styleId="ListLabel41">
+    <w:name w:val="ListLabel 41"/>
+    <w:qFormat/>
+    <w:rPr>
+      <w:rFonts w:cs="OpenSymbol"/>
+    </w:rPr>
+  </w:style>
+  <w:style w:type="character" w:styleId="ListLabel42">
+    <w:name w:val="ListLabel 42"/>
+    <w:qFormat/>
+    <w:rPr>
+      <w:rFonts w:cs="OpenSymbol"/>
+    </w:rPr>
+  </w:style>
+  <w:style w:type="character" w:styleId="ListLabel43">
+    <w:name w:val="ListLabel 43"/>
+    <w:qFormat/>
+    <w:rPr>
+      <w:rFonts w:cs="OpenSymbol"/>
+    </w:rPr>
+  </w:style>
+  <w:style w:type="character" w:styleId="ListLabel44">
+    <w:name w:val="ListLabel 44"/>
+    <w:qFormat/>
+    <w:rPr>
+      <w:rFonts w:cs="OpenSymbol"/>
+    </w:rPr>
+  </w:style>
+  <w:style w:type="character" w:styleId="ListLabel45">
+    <w:name w:val="ListLabel 45"/>
+    <w:qFormat/>
+    <w:rPr>
+      <w:rFonts w:cs="OpenSymbol"/>
+    </w:rPr>
+  </w:style>
+  <w:style w:type="character" w:styleId="ListLabel46">
+    <w:name w:val="ListLabel 46"/>
+    <w:qFormat/>
+    <w:rPr>
+      <w:rFonts w:cs="OpenSymbol"/>
+    </w:rPr>
+  </w:style>
+  <w:style w:type="character" w:styleId="ListLabel47">
+    <w:name w:val="ListLabel 47"/>
+    <w:qFormat/>
+    <w:rPr>
+      <w:rFonts w:cs="OpenSymbol"/>
+    </w:rPr>
+  </w:style>
+  <w:style w:type="character" w:styleId="ListLabel48">
+    <w:name w:val="ListLabel 48"/>
+    <w:qFormat/>
+    <w:rPr>
+      <w:rFonts w:cs="OpenSymbol"/>
+    </w:rPr>
+  </w:style>
+  <w:style w:type="character" w:styleId="ListLabel49">
+    <w:name w:val="ListLabel 49"/>
+    <w:qFormat/>
+    <w:rPr>
+      <w:rFonts w:cs="OpenSymbol"/>
+    </w:rPr>
+  </w:style>
+  <w:style w:type="character" w:styleId="ListLabel50">
+    <w:name w:val="ListLabel 50"/>
+    <w:qFormat/>
+    <w:rPr>
+      <w:rFonts w:cs="OpenSymbol"/>
+    </w:rPr>
+  </w:style>
+  <w:style w:type="character" w:styleId="ListLabel51">
+    <w:name w:val="ListLabel 51"/>
+    <w:qFormat/>
+    <w:rPr>
+      <w:rFonts w:cs="OpenSymbol"/>
+    </w:rPr>
+  </w:style>
+  <w:style w:type="character" w:styleId="ListLabel52">
+    <w:name w:val="ListLabel 52"/>
+    <w:qFormat/>
+    <w:rPr>
+      <w:rFonts w:cs="OpenSymbol"/>
+    </w:rPr>
+  </w:style>
+  <w:style w:type="character" w:styleId="ListLabel53">
+    <w:name w:val="ListLabel 53"/>
+    <w:qFormat/>
+    <w:rPr>
+      <w:rFonts w:cs="OpenSymbol"/>
+    </w:rPr>
+  </w:style>
+  <w:style w:type="character" w:styleId="ListLabel54">
+    <w:name w:val="ListLabel 54"/>
+    <w:qFormat/>
+    <w:rPr>
+      <w:rFonts w:cs="OpenSymbol"/>
+    </w:rPr>
+  </w:style>
+  <w:style w:type="character" w:styleId="ListLabel55">
+    <w:name w:val="ListLabel 55"/>
+    <w:qFormat/>
+    <w:rPr>
+      <w:rFonts w:cs="OpenSymbol"/>
+    </w:rPr>
+  </w:style>
+  <w:style w:type="character" w:styleId="ListLabel56">
+    <w:name w:val="ListLabel 56"/>
+    <w:qFormat/>
+    <w:rPr>
+      <w:rFonts w:cs="OpenSymbol"/>
+    </w:rPr>
+  </w:style>
+  <w:style w:type="character" w:styleId="ListLabel57">
+    <w:name w:val="ListLabel 57"/>
+    <w:qFormat/>
+    <w:rPr>
+      <w:rFonts w:cs="OpenSymbol"/>
+    </w:rPr>
+  </w:style>
+  <w:style w:type="character" w:styleId="ListLabel58">
+    <w:name w:val="ListLabel 58"/>
+    <w:qFormat/>
+    <w:rPr>
+      <w:rFonts w:cs="OpenSymbol"/>
+    </w:rPr>
+  </w:style>
+  <w:style w:type="character" w:styleId="ListLabel59">
+    <w:name w:val="ListLabel 59"/>
+    <w:qFormat/>
+    <w:rPr>
+      <w:rFonts w:cs="OpenSymbol"/>
+    </w:rPr>
+  </w:style>
+  <w:style w:type="character" w:styleId="ListLabel60">
+    <w:name w:val="ListLabel 60"/>
+    <w:qFormat/>
+    <w:rPr>
+      <w:rFonts w:cs="OpenSymbol"/>
+    </w:rPr>
+  </w:style>
+  <w:style w:type="character" w:styleId="ListLabel61">
+    <w:name w:val="ListLabel 61"/>
+    <w:qFormat/>
+    <w:rPr>
+      <w:rFonts w:cs="OpenSymbol"/>
+    </w:rPr>
+  </w:style>
+  <w:style w:type="character" w:styleId="ListLabel62">
+    <w:name w:val="ListLabel 62"/>
+    <w:qFormat/>
+    <w:rPr>
+      <w:rFonts w:cs="OpenSymbol"/>
+    </w:rPr>
+  </w:style>
+  <w:style w:type="character" w:styleId="ListLabel63">
+    <w:name w:val="ListLabel 63"/>
+    <w:qFormat/>
+    <w:rPr>
+      <w:rFonts w:cs="OpenSymbol"/>
+    </w:rPr>
+  </w:style>
   <w:style w:type="paragraph" w:styleId="Heading">
     <w:name w:val="Heading"/>
     <w:basedOn w:val="Normal"/>

</xml_diff>